<commit_message>
site 100% e alguns ajustes no resto
</commit_message>
<xml_diff>
--- a/documentacaoFumble.docx
+++ b/documentacaoFumble.docx
@@ -13,7 +13,6 @@
           <w:b/>
         </w:rPr>
       </w:pPr>
-      <w:proofErr w:type="spellStart"/>
       <w:r>
         <w:rPr>
           <w:rFonts w:asciiTheme="minorHAnsi" w:hAnsiTheme="minorHAnsi" w:cstheme="minorHAnsi"/>
@@ -21,7 +20,6 @@
         </w:rPr>
         <w:t>SPTech</w:t>
       </w:r>
-      <w:proofErr w:type="spellEnd"/>
     </w:p>
     <w:p>
       <w:pPr>
@@ -890,8 +888,6 @@
         <w:tab/>
         <w:t>8</w:t>
       </w:r>
-      <w:bookmarkStart w:id="0" w:name="_GoBack"/>
-      <w:bookmarkEnd w:id="0"/>
     </w:p>
     <w:p>
       <w:pPr>
@@ -950,7 +946,7 @@
           <w:sz w:val="36"/>
         </w:rPr>
       </w:pPr>
-      <w:bookmarkStart w:id="1" w:name="_Toc1763693454"/>
+      <w:bookmarkStart w:id="0" w:name="_Toc1763693454"/>
       <w:r>
         <w:rPr>
           <w:rFonts w:asciiTheme="minorHAnsi" w:hAnsiTheme="minorHAnsi" w:cstheme="minorHAnsi"/>
@@ -974,17 +970,316 @@
         </w:rPr>
         <w:t>CONTEXTO</w:t>
       </w:r>
+      <w:bookmarkEnd w:id="0"/>
+    </w:p>
+    <w:p>
+      <w:pPr>
+        <w:rPr>
+          <w:rFonts w:asciiTheme="minorHAnsi" w:hAnsiTheme="minorHAnsi" w:cstheme="minorHAnsi"/>
+        </w:rPr>
+      </w:pPr>
+    </w:p>
+    <w:p>
+      <w:pPr>
+        <w:pStyle w:val="NormalWeb"/>
+        <w:rPr>
+          <w:rFonts w:asciiTheme="minorHAnsi" w:hAnsiTheme="minorHAnsi" w:cstheme="minorHAnsi"/>
+        </w:rPr>
+      </w:pPr>
+      <w:r>
+        <w:rPr>
+          <w:rFonts w:asciiTheme="minorHAnsi" w:hAnsiTheme="minorHAnsi" w:cstheme="minorHAnsi"/>
+        </w:rPr>
+        <w:t xml:space="preserve">A </w:t>
+      </w:r>
+      <w:proofErr w:type="spellStart"/>
+      <w:r>
+        <w:rPr>
+          <w:rStyle w:val="Forte"/>
+          <w:rFonts w:asciiTheme="minorHAnsi" w:hAnsiTheme="minorHAnsi" w:cstheme="minorHAnsi"/>
+          <w:b w:val="0"/>
+        </w:rPr>
+        <w:t>National</w:t>
+      </w:r>
+      <w:proofErr w:type="spellEnd"/>
+      <w:r>
+        <w:rPr>
+          <w:rStyle w:val="Forte"/>
+          <w:rFonts w:asciiTheme="minorHAnsi" w:hAnsiTheme="minorHAnsi" w:cstheme="minorHAnsi"/>
+          <w:b w:val="0"/>
+        </w:rPr>
+        <w:t xml:space="preserve"> Football </w:t>
+      </w:r>
+      <w:proofErr w:type="spellStart"/>
+      <w:r>
+        <w:rPr>
+          <w:rStyle w:val="Forte"/>
+          <w:rFonts w:asciiTheme="minorHAnsi" w:hAnsiTheme="minorHAnsi" w:cstheme="minorHAnsi"/>
+          <w:b w:val="0"/>
+        </w:rPr>
+        <w:t>League</w:t>
+      </w:r>
+      <w:proofErr w:type="spellEnd"/>
+      <w:r>
+        <w:rPr>
+          <w:rStyle w:val="Forte"/>
+          <w:rFonts w:asciiTheme="minorHAnsi" w:hAnsiTheme="minorHAnsi" w:cstheme="minorHAnsi"/>
+          <w:b w:val="0"/>
+        </w:rPr>
+        <w:t xml:space="preserve"> (NFL)</w:t>
+      </w:r>
+      <w:r>
+        <w:rPr>
+          <w:rFonts w:asciiTheme="minorHAnsi" w:hAnsiTheme="minorHAnsi" w:cstheme="minorHAnsi"/>
+          <w:b/>
+        </w:rPr>
+        <w:t xml:space="preserve"> </w:t>
+      </w:r>
+      <w:r>
+        <w:rPr>
+          <w:rFonts w:asciiTheme="minorHAnsi" w:hAnsiTheme="minorHAnsi" w:cstheme="minorHAnsi"/>
+        </w:rPr>
+        <w:t xml:space="preserve">é a principal liga de futebol americano dos Estados Unidos e uma das maiores organizações esportivas do mundo. Fundada em 1920, a NFL é composta por 32 franquias, divididas entre as conferências AFC (American Football </w:t>
+      </w:r>
+      <w:proofErr w:type="spellStart"/>
+      <w:r>
+        <w:rPr>
+          <w:rFonts w:asciiTheme="minorHAnsi" w:hAnsiTheme="minorHAnsi" w:cstheme="minorHAnsi"/>
+        </w:rPr>
+        <w:t>Conference</w:t>
+      </w:r>
+      <w:proofErr w:type="spellEnd"/>
+      <w:r>
+        <w:rPr>
+          <w:rFonts w:asciiTheme="minorHAnsi" w:hAnsiTheme="minorHAnsi" w:cstheme="minorHAnsi"/>
+        </w:rPr>
+        <w:t>) e NFC (</w:t>
+      </w:r>
+      <w:proofErr w:type="spellStart"/>
+      <w:r>
+        <w:rPr>
+          <w:rFonts w:asciiTheme="minorHAnsi" w:hAnsiTheme="minorHAnsi" w:cstheme="minorHAnsi"/>
+        </w:rPr>
+        <w:t>National</w:t>
+      </w:r>
+      <w:proofErr w:type="spellEnd"/>
+      <w:r>
+        <w:rPr>
+          <w:rFonts w:asciiTheme="minorHAnsi" w:hAnsiTheme="minorHAnsi" w:cstheme="minorHAnsi"/>
+        </w:rPr>
+        <w:t xml:space="preserve"> Football </w:t>
+      </w:r>
+      <w:proofErr w:type="spellStart"/>
+      <w:r>
+        <w:rPr>
+          <w:rFonts w:asciiTheme="minorHAnsi" w:hAnsiTheme="minorHAnsi" w:cstheme="minorHAnsi"/>
+        </w:rPr>
+        <w:t>Conference</w:t>
+      </w:r>
+      <w:proofErr w:type="spellEnd"/>
+      <w:r>
+        <w:rPr>
+          <w:rFonts w:asciiTheme="minorHAnsi" w:hAnsiTheme="minorHAnsi" w:cstheme="minorHAnsi"/>
+        </w:rPr>
+        <w:t xml:space="preserve">), cada uma com quatro divisões (Norte, Sul, Leste e Oeste). A temporada é composta por uma fase regular de 18 semanas, seguida pelos playoffs e culminando no </w:t>
+      </w:r>
+      <w:proofErr w:type="spellStart"/>
+      <w:r>
+        <w:rPr>
+          <w:rStyle w:val="Forte"/>
+          <w:rFonts w:asciiTheme="minorHAnsi" w:hAnsiTheme="minorHAnsi" w:cstheme="minorHAnsi"/>
+          <w:b w:val="0"/>
+        </w:rPr>
+        <w:t>Super</w:t>
+      </w:r>
+      <w:proofErr w:type="spellEnd"/>
+      <w:r>
+        <w:rPr>
+          <w:rStyle w:val="Forte"/>
+          <w:rFonts w:asciiTheme="minorHAnsi" w:hAnsiTheme="minorHAnsi" w:cstheme="minorHAnsi"/>
+          <w:b w:val="0"/>
+        </w:rPr>
+        <w:t xml:space="preserve"> Bowl</w:t>
+      </w:r>
+      <w:r>
+        <w:rPr>
+          <w:rFonts w:asciiTheme="minorHAnsi" w:hAnsiTheme="minorHAnsi" w:cstheme="minorHAnsi"/>
+        </w:rPr>
+        <w:t>, um dos eventos esportivos mais assistidos globalmente.</w:t>
+      </w:r>
+    </w:p>
+    <w:p>
+      <w:pPr>
+        <w:pStyle w:val="NormalWeb"/>
+        <w:rPr>
+          <w:rFonts w:asciiTheme="minorHAnsi" w:hAnsiTheme="minorHAnsi" w:cstheme="minorHAnsi"/>
+        </w:rPr>
+      </w:pPr>
+      <w:r>
+        <w:rPr>
+          <w:rFonts w:asciiTheme="minorHAnsi" w:hAnsiTheme="minorHAnsi" w:cstheme="minorHAnsi"/>
+        </w:rPr>
+        <w:t xml:space="preserve">O </w:t>
+      </w:r>
+      <w:proofErr w:type="spellStart"/>
+      <w:r>
+        <w:rPr>
+          <w:rFonts w:asciiTheme="minorHAnsi" w:hAnsiTheme="minorHAnsi" w:cstheme="minorHAnsi"/>
+        </w:rPr>
+        <w:t>Super</w:t>
+      </w:r>
+      <w:proofErr w:type="spellEnd"/>
+      <w:r>
+        <w:rPr>
+          <w:rFonts w:asciiTheme="minorHAnsi" w:hAnsiTheme="minorHAnsi" w:cstheme="minorHAnsi"/>
+        </w:rPr>
+        <w:t xml:space="preserve"> Bowl é o evento mais assistido no Estados Unidos e é o evento esportivo que mais movimenta dinheiro no mundo. No ano passado o </w:t>
+      </w:r>
+      <w:proofErr w:type="spellStart"/>
+      <w:r>
+        <w:rPr>
+          <w:rFonts w:asciiTheme="minorHAnsi" w:hAnsiTheme="minorHAnsi" w:cstheme="minorHAnsi"/>
+        </w:rPr>
+        <w:t>Super</w:t>
+      </w:r>
+      <w:proofErr w:type="spellEnd"/>
+      <w:r>
+        <w:rPr>
+          <w:rFonts w:asciiTheme="minorHAnsi" w:hAnsiTheme="minorHAnsi" w:cstheme="minorHAnsi"/>
+        </w:rPr>
+        <w:t xml:space="preserve"> Bowl movimentou cerca de US$1.2 bilhões.</w:t>
+      </w:r>
+    </w:p>
+    <w:p>
+      <w:pPr>
+        <w:pStyle w:val="NormalWeb"/>
+        <w:rPr>
+          <w:rFonts w:asciiTheme="minorHAnsi" w:hAnsiTheme="minorHAnsi" w:cstheme="minorHAnsi"/>
+          <w:b/>
+          <w:noProof/>
+        </w:rPr>
+      </w:pPr>
+      <w:r>
+        <w:rPr>
+          <w:rFonts w:asciiTheme="minorHAnsi" w:hAnsiTheme="minorHAnsi" w:cstheme="minorHAnsi"/>
+          <w:b/>
+          <w:noProof/>
+        </w:rPr>
+        <w:drawing>
+          <wp:inline distT="0" distB="0" distL="0" distR="0" wp14:anchorId="238AFF81" wp14:editId="48A905EC">
+            <wp:extent cx="5400040" cy="3978910"/>
+            <wp:effectExtent l="0" t="0" r="0" b="2540"/>
+            <wp:docPr id="10" name="Imagem 10"/>
+            <wp:cNvGraphicFramePr>
+              <a:graphicFrameLocks xmlns:a="http://schemas.openxmlformats.org/drawingml/2006/main" noChangeAspect="1"/>
+            </wp:cNvGraphicFramePr>
+            <a:graphic xmlns:a="http://schemas.openxmlformats.org/drawingml/2006/main">
+              <a:graphicData uri="http://schemas.openxmlformats.org/drawingml/2006/picture">
+                <pic:pic xmlns:pic="http://schemas.openxmlformats.org/drawingml/2006/picture">
+                  <pic:nvPicPr>
+                    <pic:cNvPr id="1" name=""/>
+                    <pic:cNvPicPr/>
+                  </pic:nvPicPr>
+                  <pic:blipFill>
+                    <a:blip r:embed="rId9"/>
+                    <a:stretch>
+                      <a:fillRect/>
+                    </a:stretch>
+                  </pic:blipFill>
+                  <pic:spPr>
+                    <a:xfrm>
+                      <a:off x="0" y="0"/>
+                      <a:ext cx="5400040" cy="3978910"/>
+                    </a:xfrm>
+                    <a:prstGeom prst="rect">
+                      <a:avLst/>
+                    </a:prstGeom>
+                  </pic:spPr>
+                </pic:pic>
+              </a:graphicData>
+            </a:graphic>
+          </wp:inline>
+        </w:drawing>
+      </w:r>
+      <w:r>
+        <w:rPr>
+          <w:rFonts w:asciiTheme="minorHAnsi" w:hAnsiTheme="minorHAnsi" w:cstheme="minorHAnsi"/>
+          <w:b/>
+          <w:noProof/>
+        </w:rPr>
+        <w:t xml:space="preserve"> </w:t>
+      </w:r>
+    </w:p>
+    <w:p>
+      <w:pPr>
+        <w:pStyle w:val="NormalWeb"/>
+        <w:rPr>
+          <w:rFonts w:asciiTheme="minorHAnsi" w:hAnsiTheme="minorHAnsi" w:cstheme="minorHAnsi"/>
+          <w:b/>
+          <w:noProof/>
+          <w:sz w:val="16"/>
+        </w:rPr>
+      </w:pPr>
+      <w:r>
+        <w:rPr>
+          <w:rFonts w:asciiTheme="minorHAnsi" w:hAnsiTheme="minorHAnsi" w:cstheme="minorHAnsi"/>
+          <w:b/>
+          <w:noProof/>
+          <w:sz w:val="16"/>
+        </w:rPr>
+        <w:t>Fonte</w:t>
+      </w:r>
+      <w:r>
+        <w:rPr>
+          <w:rFonts w:asciiTheme="minorHAnsi" w:hAnsiTheme="minorHAnsi" w:cstheme="minorHAnsi"/>
+          <w:b/>
+          <w:noProof/>
+          <w:sz w:val="16"/>
+        </w:rPr>
+        <w:softHyphen/>
+      </w:r>
+      <w:r>
+        <w:rPr>
+          <w:rFonts w:asciiTheme="minorHAnsi" w:hAnsiTheme="minorHAnsi" w:cstheme="minorHAnsi"/>
+          <w:b/>
+          <w:noProof/>
+          <w:sz w:val="16"/>
+        </w:rPr>
+        <w:softHyphen/>
+      </w:r>
+      <w:r>
+        <w:rPr>
+          <w:rFonts w:asciiTheme="minorHAnsi" w:hAnsiTheme="minorHAnsi" w:cstheme="minorHAnsi"/>
+          <w:b/>
+          <w:noProof/>
+          <w:sz w:val="16"/>
+        </w:rPr>
+        <w:softHyphen/>
+      </w:r>
+      <w:r>
+        <w:rPr>
+          <w:rFonts w:asciiTheme="minorHAnsi" w:hAnsiTheme="minorHAnsi" w:cstheme="minorHAnsi"/>
+          <w:b/>
+          <w:noProof/>
+          <w:sz w:val="16"/>
+        </w:rPr>
+        <w:softHyphen/>
+        <w:t>:</w:t>
+      </w:r>
+      <w:r>
+        <w:rPr>
+          <w:rFonts w:asciiTheme="minorHAnsi" w:hAnsiTheme="minorHAnsi" w:cstheme="minorHAnsi"/>
+          <w:b/>
+          <w:noProof/>
+          <w:sz w:val="16"/>
+        </w:rPr>
+        <w:t xml:space="preserve"> poder360.com.br</w:t>
+      </w:r>
+      <w:bookmarkStart w:id="1" w:name="_GoBack"/>
       <w:bookmarkEnd w:id="1"/>
     </w:p>
     <w:p>
       <w:pPr>
-        <w:rPr>
-          <w:rFonts w:asciiTheme="minorHAnsi" w:hAnsiTheme="minorHAnsi" w:cstheme="minorHAnsi"/>
-        </w:rPr>
-      </w:pPr>
-    </w:p>
-    <w:p>
-      <w:pPr>
         <w:pStyle w:val="NormalWeb"/>
         <w:rPr>
           <w:rFonts w:asciiTheme="minorHAnsi" w:hAnsiTheme="minorHAnsi" w:cstheme="minorHAnsi"/>
@@ -994,131 +1289,9 @@
       <w:r>
         <w:rPr>
           <w:rFonts w:asciiTheme="minorHAnsi" w:hAnsiTheme="minorHAnsi" w:cstheme="minorHAnsi"/>
-        </w:rPr>
-        <w:t xml:space="preserve">A </w:t>
-      </w:r>
-      <w:proofErr w:type="spellStart"/>
-      <w:r>
-        <w:rPr>
-          <w:rStyle w:val="Forte"/>
-          <w:rFonts w:asciiTheme="minorHAnsi" w:hAnsiTheme="minorHAnsi" w:cstheme="minorHAnsi"/>
-          <w:b w:val="0"/>
-        </w:rPr>
-        <w:t>National</w:t>
-      </w:r>
-      <w:proofErr w:type="spellEnd"/>
-      <w:r>
-        <w:rPr>
-          <w:rStyle w:val="Forte"/>
-          <w:rFonts w:asciiTheme="minorHAnsi" w:hAnsiTheme="minorHAnsi" w:cstheme="minorHAnsi"/>
-          <w:b w:val="0"/>
-        </w:rPr>
-        <w:t xml:space="preserve"> Football </w:t>
-      </w:r>
-      <w:proofErr w:type="spellStart"/>
-      <w:r>
-        <w:rPr>
-          <w:rStyle w:val="Forte"/>
-          <w:rFonts w:asciiTheme="minorHAnsi" w:hAnsiTheme="minorHAnsi" w:cstheme="minorHAnsi"/>
-          <w:b w:val="0"/>
-        </w:rPr>
-        <w:t>League</w:t>
-      </w:r>
-      <w:proofErr w:type="spellEnd"/>
-      <w:r>
-        <w:rPr>
-          <w:rStyle w:val="Forte"/>
-          <w:rFonts w:asciiTheme="minorHAnsi" w:hAnsiTheme="minorHAnsi" w:cstheme="minorHAnsi"/>
-          <w:b w:val="0"/>
-        </w:rPr>
-        <w:t xml:space="preserve"> (NFL)</w:t>
-      </w:r>
-      <w:r>
-        <w:rPr>
-          <w:rFonts w:asciiTheme="minorHAnsi" w:hAnsiTheme="minorHAnsi" w:cstheme="minorHAnsi"/>
-          <w:b/>
-        </w:rPr>
-        <w:t xml:space="preserve"> </w:t>
-      </w:r>
-      <w:r>
-        <w:rPr>
-          <w:rFonts w:asciiTheme="minorHAnsi" w:hAnsiTheme="minorHAnsi" w:cstheme="minorHAnsi"/>
-        </w:rPr>
-        <w:t xml:space="preserve">é a principal liga de futebol americano dos Estados Unidos e uma das maiores organizações esportivas do mundo. Fundada em 1920, a NFL é composta por 32 franquias, divididas entre as conferências AFC (American Football </w:t>
-      </w:r>
-      <w:proofErr w:type="spellStart"/>
-      <w:r>
-        <w:rPr>
-          <w:rFonts w:asciiTheme="minorHAnsi" w:hAnsiTheme="minorHAnsi" w:cstheme="minorHAnsi"/>
-        </w:rPr>
-        <w:t>Conference</w:t>
-      </w:r>
-      <w:proofErr w:type="spellEnd"/>
-      <w:r>
-        <w:rPr>
-          <w:rFonts w:asciiTheme="minorHAnsi" w:hAnsiTheme="minorHAnsi" w:cstheme="minorHAnsi"/>
-        </w:rPr>
-        <w:t>) e NFC (</w:t>
-      </w:r>
-      <w:proofErr w:type="spellStart"/>
-      <w:r>
-        <w:rPr>
-          <w:rFonts w:asciiTheme="minorHAnsi" w:hAnsiTheme="minorHAnsi" w:cstheme="minorHAnsi"/>
-        </w:rPr>
-        <w:t>National</w:t>
-      </w:r>
-      <w:proofErr w:type="spellEnd"/>
-      <w:r>
-        <w:rPr>
-          <w:rFonts w:asciiTheme="minorHAnsi" w:hAnsiTheme="minorHAnsi" w:cstheme="minorHAnsi"/>
-        </w:rPr>
-        <w:t xml:space="preserve"> Football </w:t>
-      </w:r>
-      <w:proofErr w:type="spellStart"/>
-      <w:r>
-        <w:rPr>
-          <w:rFonts w:asciiTheme="minorHAnsi" w:hAnsiTheme="minorHAnsi" w:cstheme="minorHAnsi"/>
-        </w:rPr>
-        <w:t>Conference</w:t>
-      </w:r>
-      <w:proofErr w:type="spellEnd"/>
-      <w:r>
-        <w:rPr>
-          <w:rFonts w:asciiTheme="minorHAnsi" w:hAnsiTheme="minorHAnsi" w:cstheme="minorHAnsi"/>
-        </w:rPr>
-        <w:t xml:space="preserve">), cada uma com quatro divisões (Norte, Sul, Leste e Oeste). A temporada é composta por uma fase regular de 18 semanas, seguida pelos playoffs e culminando no </w:t>
-      </w:r>
-      <w:proofErr w:type="spellStart"/>
-      <w:r>
-        <w:rPr>
-          <w:rStyle w:val="Forte"/>
-          <w:rFonts w:asciiTheme="minorHAnsi" w:hAnsiTheme="minorHAnsi" w:cstheme="minorHAnsi"/>
-          <w:b w:val="0"/>
-        </w:rPr>
-        <w:t>Super</w:t>
-      </w:r>
-      <w:proofErr w:type="spellEnd"/>
-      <w:r>
-        <w:rPr>
-          <w:rStyle w:val="Forte"/>
-          <w:rFonts w:asciiTheme="minorHAnsi" w:hAnsiTheme="minorHAnsi" w:cstheme="minorHAnsi"/>
-          <w:b w:val="0"/>
-        </w:rPr>
-        <w:t xml:space="preserve"> Bowl</w:t>
-      </w:r>
-      <w:r>
-        <w:rPr>
-          <w:rFonts w:asciiTheme="minorHAnsi" w:hAnsiTheme="minorHAnsi" w:cstheme="minorHAnsi"/>
-        </w:rPr>
-        <w:t>, um dos eventos esportivos mais assistidos globalmente.</w:t>
-      </w:r>
-      <w:r>
-        <w:rPr>
-          <w:rFonts w:asciiTheme="minorHAnsi" w:hAnsiTheme="minorHAnsi" w:cstheme="minorHAnsi"/>
-          <w:b/>
           <w:noProof/>
         </w:rPr>
-        <w:t xml:space="preserve"> </w:t>
+        <w:t>A NFL é a liga esportiva com maior receita no mundo, superando todas as ligas de futebol do mundo, a formula 1, a NBA e até a MLB</w:t>
       </w:r>
     </w:p>
     <w:p>
@@ -1134,22 +1307,7 @@
           <w:rFonts w:asciiTheme="minorHAnsi" w:hAnsiTheme="minorHAnsi" w:cstheme="minorHAnsi"/>
           <w:noProof/>
         </w:rPr>
-        <w:t>A NFL é a liga esportiva com maior receita no mundo, superando todas as ligas de futebol do mundo, a formula 1, a NBA e até a MLB</w:t>
-      </w:r>
-    </w:p>
-    <w:p>
-      <w:pPr>
-        <w:pStyle w:val="NormalWeb"/>
-        <w:rPr>
-          <w:rFonts w:asciiTheme="minorHAnsi" w:hAnsiTheme="minorHAnsi" w:cstheme="minorHAnsi"/>
-          <w:noProof/>
-        </w:rPr>
-      </w:pPr>
-      <w:r>
-        <w:rPr>
-          <w:rFonts w:asciiTheme="minorHAnsi" w:hAnsiTheme="minorHAnsi" w:cstheme="minorHAnsi"/>
-          <w:noProof/>
-        </w:rPr>
+        <w:lastRenderedPageBreak/>
         <w:pict>
           <v:shapetype id="_x0000_t75" coordsize="21600,21600" o:spt="75" o:preferrelative="t" path="m@4@5l@4@11@9@11@9@5xe" filled="f" stroked="f">
             <v:stroke joinstyle="miter"/>
@@ -1170,8 +1328,8 @@
             <v:path o:extrusionok="f" gradientshapeok="t" o:connecttype="rect"/>
             <o:lock v:ext="edit" aspectratio="t"/>
           </v:shapetype>
-          <v:shape id="_x0000_i1026" type="#_x0000_t75" style="width:357.75pt;height:317.25pt">
-            <v:imagedata r:id="rId9" o:title="Captura de tela 2025-05-22 183030"/>
+          <v:shape id="_x0000_i1025" type="#_x0000_t75" style="width:357.75pt;height:317.25pt">
+            <v:imagedata r:id="rId10" o:title="Captura de tela 2025-05-22 183030"/>
           </v:shape>
         </w:pict>
       </w:r>
@@ -1299,36 +1457,36 @@
         <w:rPr>
           <w:rFonts w:asciiTheme="minorHAnsi" w:hAnsiTheme="minorHAnsi" w:cstheme="minorHAnsi"/>
         </w:rPr>
+        <w:t>Segundo informações do IBOPE, desde 2014 a base de fãs aumentou em 310%. E atualmente cerca de 35% da população brasileira se considera fã da NFL.</w:t>
+      </w:r>
+      <w:r>
+        <w:rPr>
+          <w:rFonts w:asciiTheme="minorHAnsi" w:hAnsiTheme="minorHAnsi" w:cstheme="minorHAnsi"/>
+          <w:b/>
+          <w:noProof/>
+        </w:rPr>
+        <w:t xml:space="preserve"> </w:t>
+      </w:r>
+    </w:p>
+    <w:p>
+      <w:pPr>
+        <w:pStyle w:val="NormalWeb"/>
+        <w:rPr>
+          <w:rFonts w:asciiTheme="minorHAnsi" w:hAnsiTheme="minorHAnsi" w:cstheme="minorHAnsi"/>
+          <w:b/>
+          <w:noProof/>
+        </w:rPr>
+      </w:pPr>
+      <w:r>
+        <w:rPr>
+          <w:rFonts w:asciiTheme="minorHAnsi" w:hAnsiTheme="minorHAnsi" w:cstheme="minorHAnsi"/>
+          <w:b/>
+          <w:noProof/>
+        </w:rPr>
         <w:lastRenderedPageBreak/>
-        <w:t>Segundo informações do IBOPE, desde 2014 a base de fãs aumentou em 310%. E atualmente cerca de 35% da população brasileira se considera fã da NFL.</w:t>
-      </w:r>
-      <w:r>
-        <w:rPr>
-          <w:rFonts w:asciiTheme="minorHAnsi" w:hAnsiTheme="minorHAnsi" w:cstheme="minorHAnsi"/>
-          <w:b/>
-          <w:noProof/>
-        </w:rPr>
-        <w:t xml:space="preserve"> </w:t>
-      </w:r>
-    </w:p>
-    <w:p>
-      <w:pPr>
-        <w:pStyle w:val="NormalWeb"/>
-        <w:rPr>
-          <w:rFonts w:asciiTheme="minorHAnsi" w:hAnsiTheme="minorHAnsi" w:cstheme="minorHAnsi"/>
-          <w:b/>
-          <w:noProof/>
-        </w:rPr>
-      </w:pPr>
-      <w:r>
-        <w:rPr>
-          <w:rFonts w:asciiTheme="minorHAnsi" w:hAnsiTheme="minorHAnsi" w:cstheme="minorHAnsi"/>
-          <w:b/>
-          <w:noProof/>
-        </w:rPr>
         <w:pict>
-          <v:shape id="_x0000_i1025" type="#_x0000_t75" style="width:372pt;height:245.25pt">
-            <v:imagedata r:id="rId10" o:title="Captura de tela 2025-05-22 182818"/>
+          <v:shape id="_x0000_i1026" type="#_x0000_t75" style="width:372pt;height:245.25pt">
+            <v:imagedata r:id="rId11" o:title="Captura de tela 2025-05-22 182818"/>
           </v:shape>
         </w:pict>
       </w:r>
@@ -1611,7 +1769,6 @@
           <w:spacing w:val="-2"/>
           <w:sz w:val="36"/>
         </w:rPr>
-        <w:lastRenderedPageBreak/>
         <w:t>4</w:t>
       </w:r>
       <w:r>
@@ -1646,6 +1803,7 @@
         <w:rPr>
           <w:rFonts w:asciiTheme="minorHAnsi" w:hAnsiTheme="minorHAnsi" w:cstheme="minorHAnsi"/>
         </w:rPr>
+        <w:lastRenderedPageBreak/>
         <w:t xml:space="preserve">O projeto </w:t>
       </w:r>
       <w:proofErr w:type="spellStart"/>
@@ -2260,10 +2418,10 @@
         </w:rPr>
         <w:lastRenderedPageBreak/>
         <w:drawing>
-          <wp:inline distT="0" distB="0" distL="0" distR="0">
-            <wp:extent cx="5121180" cy="3067050"/>
-            <wp:effectExtent l="0" t="0" r="3810" b="0"/>
-            <wp:docPr id="2" name="Imagem 2"/>
+          <wp:inline distT="0" distB="0" distL="0" distR="0" wp14:anchorId="0190F4EC" wp14:editId="45B2C5EA">
+            <wp:extent cx="5400040" cy="3771900"/>
+            <wp:effectExtent l="0" t="0" r="0" b="0"/>
+            <wp:docPr id="9" name="Imagem 9"/>
             <wp:cNvGraphicFramePr>
               <a:graphicFrameLocks xmlns:a="http://schemas.openxmlformats.org/drawingml/2006/main" noChangeAspect="1"/>
             </wp:cNvGraphicFramePr>
@@ -2271,17 +2429,11 @@
               <a:graphicData uri="http://schemas.openxmlformats.org/drawingml/2006/picture">
                 <pic:pic xmlns:pic="http://schemas.openxmlformats.org/drawingml/2006/picture">
                   <pic:nvPicPr>
-                    <pic:cNvPr id="2" name="Captura de tela 2025-05-21 190430.png"/>
+                    <pic:cNvPr id="1" name=""/>
                     <pic:cNvPicPr/>
                   </pic:nvPicPr>
                   <pic:blipFill>
-                    <a:blip r:embed="rId11" cstate="print">
-                      <a:extLst>
-                        <a:ext uri="{28A0092B-C50C-407E-A947-70E740481C1C}">
-                          <a14:useLocalDpi xmlns:a14="http://schemas.microsoft.com/office/drawing/2010/main" val="0"/>
-                        </a:ext>
-                      </a:extLst>
-                    </a:blip>
+                    <a:blip r:embed="rId12"/>
                     <a:stretch>
                       <a:fillRect/>
                     </a:stretch>
@@ -2289,7 +2441,7 @@
                   <pic:spPr>
                     <a:xfrm>
                       <a:off x="0" y="0"/>
-                      <a:ext cx="5245980" cy="3141792"/>
+                      <a:ext cx="5400040" cy="3771900"/>
                     </a:xfrm>
                     <a:prstGeom prst="rect">
                       <a:avLst/>
@@ -2534,171 +2686,10 @@
         </w:rPr>
         <w:lastRenderedPageBreak/>
         <w:drawing>
-          <wp:inline distT="0" distB="0" distL="0" distR="0" wp14:anchorId="37110F13" wp14:editId="247C11E3">
-            <wp:extent cx="5058219" cy="3486150"/>
-            <wp:effectExtent l="0" t="0" r="9525" b="0"/>
-            <wp:docPr id="4" name="Imagem 4"/>
-            <wp:cNvGraphicFramePr>
-              <a:graphicFrameLocks xmlns:a="http://schemas.openxmlformats.org/drawingml/2006/main" noChangeAspect="1"/>
-            </wp:cNvGraphicFramePr>
-            <a:graphic xmlns:a="http://schemas.openxmlformats.org/drawingml/2006/main">
-              <a:graphicData uri="http://schemas.openxmlformats.org/drawingml/2006/picture">
-                <pic:pic xmlns:pic="http://schemas.openxmlformats.org/drawingml/2006/picture">
-                  <pic:nvPicPr>
-                    <pic:cNvPr id="4" name="Captura de tela 2025-05-21 190931.png"/>
-                    <pic:cNvPicPr/>
-                  </pic:nvPicPr>
-                  <pic:blipFill>
-                    <a:blip r:embed="rId12">
-                      <a:extLst>
-                        <a:ext uri="{28A0092B-C50C-407E-A947-70E740481C1C}">
-                          <a14:useLocalDpi xmlns:a14="http://schemas.microsoft.com/office/drawing/2010/main" val="0"/>
-                        </a:ext>
-                      </a:extLst>
-                    </a:blip>
-                    <a:stretch>
-                      <a:fillRect/>
-                    </a:stretch>
-                  </pic:blipFill>
-                  <pic:spPr>
-                    <a:xfrm>
-                      <a:off x="0" y="0"/>
-                      <a:ext cx="5066154" cy="3491619"/>
-                    </a:xfrm>
-                    <a:prstGeom prst="rect">
-                      <a:avLst/>
-                    </a:prstGeom>
-                  </pic:spPr>
-                </pic:pic>
-              </a:graphicData>
-            </a:graphic>
-          </wp:inline>
-        </w:drawing>
-      </w:r>
-    </w:p>
-    <w:p>
-      <w:pPr>
-        <w:pStyle w:val="Ttulo1"/>
-        <w:keepNext w:val="0"/>
-        <w:keepLines w:val="0"/>
-        <w:tabs>
-          <w:tab w:val="left" w:pos="349"/>
-        </w:tabs>
-        <w:spacing w:before="78" w:line="360" w:lineRule="auto"/>
-        <w:rPr>
-          <w:rFonts w:asciiTheme="minorHAnsi" w:hAnsiTheme="minorHAnsi" w:cstheme="minorHAnsi"/>
-          <w:b/>
-          <w:i/>
-          <w:color w:val="auto"/>
-          <w:spacing w:val="-2"/>
-          <w:sz w:val="36"/>
-        </w:rPr>
-      </w:pPr>
-    </w:p>
-    <w:p>
-      <w:pPr>
-        <w:pStyle w:val="Ttulo1"/>
-        <w:keepNext w:val="0"/>
-        <w:keepLines w:val="0"/>
-        <w:tabs>
-          <w:tab w:val="left" w:pos="349"/>
-        </w:tabs>
-        <w:spacing w:before="78" w:line="360" w:lineRule="auto"/>
-        <w:rPr>
-          <w:rFonts w:asciiTheme="minorHAnsi" w:hAnsiTheme="minorHAnsi" w:cstheme="minorHAnsi"/>
-          <w:b/>
-          <w:bCs/>
-          <w:color w:val="auto"/>
-          <w:sz w:val="36"/>
-        </w:rPr>
-      </w:pPr>
-      <w:r>
-        <w:rPr>
-          <w:rFonts w:asciiTheme="minorHAnsi" w:hAnsiTheme="minorHAnsi" w:cstheme="minorHAnsi"/>
-          <w:b/>
-          <w:i/>
-          <w:color w:val="auto"/>
-          <w:spacing w:val="-2"/>
-          <w:sz w:val="36"/>
-        </w:rPr>
-        <w:t>7</w:t>
-      </w:r>
-      <w:r>
-        <w:rPr>
-          <w:rFonts w:asciiTheme="minorHAnsi" w:hAnsiTheme="minorHAnsi" w:cstheme="minorHAnsi"/>
-          <w:b/>
-          <w:i/>
-          <w:color w:val="auto"/>
-          <w:spacing w:val="-2"/>
-          <w:sz w:val="36"/>
-        </w:rPr>
-        <w:t>.</w:t>
-      </w:r>
-      <w:r>
-        <w:rPr>
-          <w:rFonts w:asciiTheme="minorHAnsi" w:hAnsiTheme="minorHAnsi" w:cstheme="minorHAnsi"/>
-          <w:b/>
-          <w:bCs/>
-        </w:rPr>
-        <w:t xml:space="preserve"> </w:t>
-      </w:r>
-      <w:r>
-        <w:rPr>
-          <w:rFonts w:asciiTheme="minorHAnsi" w:hAnsiTheme="minorHAnsi" w:cstheme="minorHAnsi"/>
-          <w:b/>
-          <w:bCs/>
-          <w:color w:val="auto"/>
-          <w:sz w:val="36"/>
-        </w:rPr>
-        <w:t>DIAGRAMA DE NEGÓCIO</w:t>
-      </w:r>
-    </w:p>
-    <w:p>
-      <w:pPr>
-        <w:pStyle w:val="Ttulo1"/>
-        <w:tabs>
-          <w:tab w:val="left" w:pos="421"/>
-        </w:tabs>
-        <w:spacing w:line="360" w:lineRule="auto"/>
-        <w:jc w:val="both"/>
-        <w:rPr>
-          <w:rFonts w:asciiTheme="minorHAnsi" w:hAnsiTheme="minorHAnsi" w:cstheme="minorHAnsi"/>
-          <w:b/>
-          <w:bCs/>
-          <w:color w:val="auto"/>
-          <w:sz w:val="24"/>
-          <w:szCs w:val="24"/>
-        </w:rPr>
-      </w:pPr>
-      <w:r>
-        <w:rPr>
-          <w:rFonts w:asciiTheme="minorHAnsi" w:hAnsiTheme="minorHAnsi" w:cstheme="minorHAnsi"/>
-          <w:color w:val="auto"/>
-          <w:sz w:val="24"/>
-          <w:szCs w:val="24"/>
-        </w:rPr>
-        <w:t>O diagrama de visão de negócio serve para exibir uma visão holística do projeto bem como a proposta de solução. Em relação a esse projeto, eis o diagrama abaixo.</w:t>
-      </w:r>
-    </w:p>
-    <w:p/>
-    <w:p>
-      <w:pPr>
-        <w:jc w:val="center"/>
-        <w:rPr>
-          <w:rFonts w:asciiTheme="minorHAnsi" w:hAnsiTheme="minorHAnsi" w:cstheme="minorHAnsi"/>
-        </w:rPr>
-      </w:pPr>
-      <w:r>
-        <w:rPr>
-          <w:rFonts w:asciiTheme="minorHAnsi" w:hAnsiTheme="minorHAnsi" w:cstheme="minorHAnsi"/>
-          <w:noProof/>
-          <w:lang w:eastAsia="pt-BR"/>
-        </w:rPr>
-        <w:drawing>
-          <wp:inline distT="0" distB="0" distL="0" distR="0" wp14:anchorId="478DF3F6" wp14:editId="4E639DE1">
-            <wp:extent cx="4629150" cy="3276439"/>
-            <wp:effectExtent l="0" t="0" r="0" b="635"/>
-            <wp:docPr id="5" name="Imagem 5"/>
+          <wp:inline distT="0" distB="0" distL="0" distR="0" wp14:anchorId="5CDDFD3A" wp14:editId="08BA2877">
+            <wp:extent cx="5400040" cy="3538855"/>
+            <wp:effectExtent l="0" t="0" r="0" b="4445"/>
+            <wp:docPr id="7" name="Imagem 7"/>
             <wp:cNvGraphicFramePr>
               <a:graphicFrameLocks xmlns:a="http://schemas.openxmlformats.org/drawingml/2006/main" noChangeAspect="1"/>
             </wp:cNvGraphicFramePr>
@@ -2718,6 +2709,161 @@
                   <pic:spPr>
                     <a:xfrm>
                       <a:off x="0" y="0"/>
+                      <a:ext cx="5400040" cy="3538855"/>
+                    </a:xfrm>
+                    <a:prstGeom prst="rect">
+                      <a:avLst/>
+                    </a:prstGeom>
+                  </pic:spPr>
+                </pic:pic>
+              </a:graphicData>
+            </a:graphic>
+          </wp:inline>
+        </w:drawing>
+      </w:r>
+    </w:p>
+    <w:p>
+      <w:pPr>
+        <w:pStyle w:val="Ttulo1"/>
+        <w:keepNext w:val="0"/>
+        <w:keepLines w:val="0"/>
+        <w:tabs>
+          <w:tab w:val="left" w:pos="349"/>
+        </w:tabs>
+        <w:spacing w:before="78" w:line="360" w:lineRule="auto"/>
+        <w:rPr>
+          <w:rFonts w:asciiTheme="minorHAnsi" w:hAnsiTheme="minorHAnsi" w:cstheme="minorHAnsi"/>
+          <w:b/>
+          <w:i/>
+          <w:color w:val="auto"/>
+          <w:spacing w:val="-2"/>
+          <w:sz w:val="36"/>
+        </w:rPr>
+      </w:pPr>
+    </w:p>
+    <w:p>
+      <w:pPr>
+        <w:pStyle w:val="Ttulo1"/>
+        <w:keepNext w:val="0"/>
+        <w:keepLines w:val="0"/>
+        <w:tabs>
+          <w:tab w:val="left" w:pos="349"/>
+        </w:tabs>
+        <w:spacing w:before="78" w:line="360" w:lineRule="auto"/>
+        <w:rPr>
+          <w:rFonts w:asciiTheme="minorHAnsi" w:hAnsiTheme="minorHAnsi" w:cstheme="minorHAnsi"/>
+          <w:b/>
+          <w:bCs/>
+          <w:color w:val="auto"/>
+          <w:sz w:val="36"/>
+        </w:rPr>
+      </w:pPr>
+      <w:r>
+        <w:rPr>
+          <w:rFonts w:asciiTheme="minorHAnsi" w:hAnsiTheme="minorHAnsi" w:cstheme="minorHAnsi"/>
+          <w:b/>
+          <w:i/>
+          <w:color w:val="auto"/>
+          <w:spacing w:val="-2"/>
+          <w:sz w:val="36"/>
+        </w:rPr>
+        <w:t>7</w:t>
+      </w:r>
+      <w:r>
+        <w:rPr>
+          <w:rFonts w:asciiTheme="minorHAnsi" w:hAnsiTheme="minorHAnsi" w:cstheme="minorHAnsi"/>
+          <w:b/>
+          <w:i/>
+          <w:color w:val="auto"/>
+          <w:spacing w:val="-2"/>
+          <w:sz w:val="36"/>
+        </w:rPr>
+        <w:t>.</w:t>
+      </w:r>
+      <w:r>
+        <w:rPr>
+          <w:rFonts w:asciiTheme="minorHAnsi" w:hAnsiTheme="minorHAnsi" w:cstheme="minorHAnsi"/>
+          <w:b/>
+          <w:bCs/>
+        </w:rPr>
+        <w:t xml:space="preserve"> </w:t>
+      </w:r>
+      <w:r>
+        <w:rPr>
+          <w:rFonts w:asciiTheme="minorHAnsi" w:hAnsiTheme="minorHAnsi" w:cstheme="minorHAnsi"/>
+          <w:b/>
+          <w:bCs/>
+          <w:color w:val="auto"/>
+          <w:sz w:val="36"/>
+        </w:rPr>
+        <w:t>DIAGRAMA DE NEGÓCIO</w:t>
+      </w:r>
+    </w:p>
+    <w:p>
+      <w:pPr>
+        <w:pStyle w:val="Ttulo1"/>
+        <w:tabs>
+          <w:tab w:val="left" w:pos="421"/>
+        </w:tabs>
+        <w:spacing w:line="360" w:lineRule="auto"/>
+        <w:jc w:val="both"/>
+        <w:rPr>
+          <w:rFonts w:asciiTheme="minorHAnsi" w:hAnsiTheme="minorHAnsi" w:cstheme="minorHAnsi"/>
+          <w:b/>
+          <w:bCs/>
+          <w:color w:val="auto"/>
+          <w:sz w:val="24"/>
+          <w:szCs w:val="24"/>
+        </w:rPr>
+      </w:pPr>
+      <w:r>
+        <w:rPr>
+          <w:rFonts w:asciiTheme="minorHAnsi" w:hAnsiTheme="minorHAnsi" w:cstheme="minorHAnsi"/>
+          <w:color w:val="auto"/>
+          <w:sz w:val="24"/>
+          <w:szCs w:val="24"/>
+        </w:rPr>
+        <w:t>O diagrama de visão de negócio serve para exibir uma visão holística do projeto bem como a proposta de solução. Em relação a esse projeto, eis o diagrama abaixo.</w:t>
+      </w:r>
+    </w:p>
+    <w:p/>
+    <w:p>
+      <w:pPr>
+        <w:jc w:val="center"/>
+        <w:rPr>
+          <w:rFonts w:asciiTheme="minorHAnsi" w:hAnsiTheme="minorHAnsi" w:cstheme="minorHAnsi"/>
+        </w:rPr>
+      </w:pPr>
+      <w:r>
+        <w:rPr>
+          <w:rFonts w:asciiTheme="minorHAnsi" w:hAnsiTheme="minorHAnsi" w:cstheme="minorHAnsi"/>
+          <w:noProof/>
+          <w:lang w:eastAsia="pt-BR"/>
+        </w:rPr>
+        <w:drawing>
+          <wp:inline distT="0" distB="0" distL="0" distR="0" wp14:anchorId="478DF3F6" wp14:editId="4E639DE1">
+            <wp:extent cx="4629150" cy="3276439"/>
+            <wp:effectExtent l="0" t="0" r="0" b="635"/>
+            <wp:docPr id="5" name="Imagem 5"/>
+            <wp:cNvGraphicFramePr>
+              <a:graphicFrameLocks xmlns:a="http://schemas.openxmlformats.org/drawingml/2006/main" noChangeAspect="1"/>
+            </wp:cNvGraphicFramePr>
+            <a:graphic xmlns:a="http://schemas.openxmlformats.org/drawingml/2006/main">
+              <a:graphicData uri="http://schemas.openxmlformats.org/drawingml/2006/picture">
+                <pic:pic xmlns:pic="http://schemas.openxmlformats.org/drawingml/2006/picture">
+                  <pic:nvPicPr>
+                    <pic:cNvPr id="1" name=""/>
+                    <pic:cNvPicPr/>
+                  </pic:nvPicPr>
+                  <pic:blipFill>
+                    <a:blip r:embed="rId14"/>
+                    <a:stretch>
+                      <a:fillRect/>
+                    </a:stretch>
+                  </pic:blipFill>
+                  <pic:spPr>
+                    <a:xfrm>
+                      <a:off x="0" y="0"/>
                       <a:ext cx="4660069" cy="3298323"/>
                     </a:xfrm>
                     <a:prstGeom prst="rect">
@@ -2844,10 +2990,10 @@
           <w:lang w:eastAsia="pt-BR"/>
         </w:rPr>
         <w:drawing>
-          <wp:inline distT="0" distB="0" distL="0" distR="0">
-            <wp:extent cx="5400040" cy="2703830"/>
-            <wp:effectExtent l="0" t="0" r="0" b="1270"/>
-            <wp:docPr id="6" name="Imagem 6"/>
+          <wp:inline distT="0" distB="0" distL="0" distR="0" wp14:anchorId="5CEDC5FF" wp14:editId="7217E6D0">
+            <wp:extent cx="5400040" cy="2619375"/>
+            <wp:effectExtent l="0" t="0" r="0" b="9525"/>
+            <wp:docPr id="8" name="Imagem 8"/>
             <wp:cNvGraphicFramePr>
               <a:graphicFrameLocks xmlns:a="http://schemas.openxmlformats.org/drawingml/2006/main" noChangeAspect="1"/>
             </wp:cNvGraphicFramePr>
@@ -2855,17 +3001,11 @@
               <a:graphicData uri="http://schemas.openxmlformats.org/drawingml/2006/picture">
                 <pic:pic xmlns:pic="http://schemas.openxmlformats.org/drawingml/2006/picture">
                   <pic:nvPicPr>
-                    <pic:cNvPr id="6" name="Captura de tela 2025-05-21 195829.png"/>
+                    <pic:cNvPr id="1" name=""/>
                     <pic:cNvPicPr/>
                   </pic:nvPicPr>
                   <pic:blipFill>
-                    <a:blip r:embed="rId14" cstate="print">
-                      <a:extLst>
-                        <a:ext uri="{28A0092B-C50C-407E-A947-70E740481C1C}">
-                          <a14:useLocalDpi xmlns:a14="http://schemas.microsoft.com/office/drawing/2010/main" val="0"/>
-                        </a:ext>
-                      </a:extLst>
-                    </a:blip>
+                    <a:blip r:embed="rId15"/>
                     <a:stretch>
                       <a:fillRect/>
                     </a:stretch>
@@ -2873,7 +3013,7 @@
                   <pic:spPr>
                     <a:xfrm>
                       <a:off x="0" y="0"/>
-                      <a:ext cx="5400040" cy="2703830"/>
+                      <a:ext cx="5400040" cy="2619375"/>
                     </a:xfrm>
                     <a:prstGeom prst="rect">
                       <a:avLst/>
@@ -2959,7 +3099,7 @@
           <w:rFonts w:asciiTheme="minorHAnsi" w:hAnsiTheme="minorHAnsi" w:cstheme="minorHAnsi"/>
         </w:rPr>
       </w:pPr>
-      <w:hyperlink r:id="rId15" w:anchor=":~:text=A%20base%20de%20f%C3%A3s%20da,representando%2041%20milh%C3%B5es%20de%20pessoas" w:history="1">
+      <w:hyperlink r:id="rId16" w:anchor=":~:text=A%20base%20de%20f%C3%A3s%20da,representando%2041%20milh%C3%B5es%20de%20pessoas" w:history="1">
         <w:r>
           <w:rPr>
             <w:rStyle w:val="Hyperlink"/>
@@ -2988,7 +3128,7 @@
           <w:rFonts w:asciiTheme="minorHAnsi" w:hAnsiTheme="minorHAnsi" w:cstheme="minorHAnsi"/>
         </w:rPr>
       </w:pPr>
-      <w:hyperlink r:id="rId16" w:history="1">
+      <w:hyperlink r:id="rId17" w:history="1">
         <w:r>
           <w:rPr>
             <w:rStyle w:val="Hyperlink"/>
@@ -3012,7 +3152,7 @@
           <w:rFonts w:asciiTheme="minorHAnsi" w:hAnsiTheme="minorHAnsi" w:cstheme="minorHAnsi"/>
         </w:rPr>
       </w:pPr>
-      <w:hyperlink r:id="rId17" w:history="1">
+      <w:hyperlink r:id="rId18" w:history="1">
         <w:r>
           <w:rPr>
             <w:rStyle w:val="Hyperlink"/>
@@ -3035,7 +3175,7 @@
           <w:rFonts w:asciiTheme="minorHAnsi" w:hAnsiTheme="minorHAnsi" w:cstheme="minorHAnsi"/>
         </w:rPr>
       </w:pPr>
-      <w:hyperlink r:id="rId18" w:history="1">
+      <w:hyperlink r:id="rId19" w:history="1">
         <w:r>
           <w:rPr>
             <w:rStyle w:val="Hyperlink"/>
@@ -3058,7 +3198,7 @@
           <w:rFonts w:asciiTheme="minorHAnsi" w:hAnsiTheme="minorHAnsi" w:cstheme="minorHAnsi"/>
         </w:rPr>
       </w:pPr>
-      <w:hyperlink r:id="rId19" w:history="1">
+      <w:hyperlink r:id="rId20" w:history="1">
         <w:r>
           <w:rPr>
             <w:rStyle w:val="Hyperlink"/>
@@ -3370,7 +3510,7 @@
                               <w:noProof/>
                               <w:spacing w:val="-10"/>
                             </w:rPr>
-                            <w:t>8</w:t>
+                            <w:t>4</w:t>
                           </w:r>
                           <w:r>
                             <w:rPr>
@@ -3433,7 +3573,7 @@
                         <w:noProof/>
                         <w:spacing w:val="-10"/>
                       </w:rPr>
-                      <w:t>8</w:t>
+                      <w:t>4</w:t>
                     </w:r>
                     <w:r>
                       <w:rPr>

</xml_diff>